<commit_message>
Finished edits to the mip-007 Snapshot Consent
</commit_message>
<xml_diff>
--- a/static/documents/DAO-DAOLABS-Member-Resolution.docx
+++ b/static/documents/DAO-DAOLABS-Member-Resolution.docx
@@ -1141,65 +1141,16 @@
           <w:iCs/>
         </w:rPr>
       </w:pPr>
-      <w:r>
+    </w:p>
+    <w:p>
+      <w:pPr>
+        <w:keepNext/>
+        <w:ind w:firstLine="0"/>
         <w:rPr>
           <w:b/>
           <w:i/>
           <w:iCs/>
         </w:rPr>
-        <w:t>Accounting Year</w:t>
-      </w:r>
-    </w:p>
-    <w:p>
-      <w:pPr>
-        <w:ind w:left="720" w:firstLine="0"/>
-      </w:pPr>
-      <w:r>
-        <w:rPr>
-          <w:b/>
-          <w:iCs/>
-        </w:rPr>
-        <w:t>RESOLVED</w:t>
-      </w:r>
-      <w:r>
-        <w:t>:</w:t>
-      </w:r>
-      <w:r>
-        <w:t xml:space="preserve"> </w:t>
-      </w:r>
-      <w:r>
-        <w:t xml:space="preserve">That the accounting year of the Company will end on </w:t>
-      </w:r>
-      <w:r>
-        <w:rPr>
-          <w:bCs/>
-        </w:rPr>
-        <w:t>December</w:t>
-      </w:r>
-      <w:r>
-        <w:rPr>
-          <w:bCs/>
-        </w:rPr>
-        <w:t xml:space="preserve"> 31st</w:t>
-      </w:r>
-      <w:r>
-        <w:rPr>
-          <w:bCs/>
-        </w:rPr>
-        <w:t xml:space="preserve"> </w:t>
-      </w:r>
-      <w:r>
-        <w:t>of each year.</w:t>
-      </w:r>
-    </w:p>
-    <w:p>
-      <w:pPr>
-        <w:keepNext/>
-        <w:ind w:firstLine="0"/>
-        <w:rPr>
-          <w:i/>
-          <w:iCs/>
-        </w:rPr>
       </w:pPr>
       <w:r>
         <w:rPr>
@@ -1207,7 +1158,7 @@
           <w:i/>
           <w:iCs/>
         </w:rPr>
-        <w:t>Principal Executive Office</w:t>
+        <w:t>Accounting Year</w:t>
       </w:r>
     </w:p>
     <w:p>
@@ -1217,6 +1168,7 @@
       <w:r>
         <w:rPr>
           <w:b/>
+          <w:iCs/>
         </w:rPr>
         <w:t>RESOLVED</w:t>
       </w:r>
@@ -1227,22 +1179,28 @@
         <w:t xml:space="preserve"> </w:t>
       </w:r>
       <w:r>
-        <w:t xml:space="preserve">That the principal office of the </w:t>
-      </w:r>
-      <w:r>
-        <w:t>DAO Entities</w:t>
-      </w:r>
-      <w:r>
-        <w:t xml:space="preserve"> be established and maintained at </w:t>
-      </w:r>
-      <w:r>
-        <w:rPr>
-          <w:u w:val="single"/>
-        </w:rPr>
-        <w:t>601 Brickell Key Drive, Ste. 701, Miami, FL 33131</w:t>
-      </w:r>
-      <w:r>
-        <w:t>.</w:t>
+        <w:t xml:space="preserve">That the accounting year of the Company will end on </w:t>
+      </w:r>
+      <w:r>
+        <w:rPr>
+          <w:bCs/>
+        </w:rPr>
+        <w:t>December</w:t>
+      </w:r>
+      <w:r>
+        <w:rPr>
+          <w:bCs/>
+        </w:rPr>
+        <w:t xml:space="preserve"> 31st</w:t>
+      </w:r>
+      <w:r>
+        <w:rPr>
+          <w:bCs/>
+        </w:rPr>
+        <w:t xml:space="preserve"> </w:t>
+      </w:r>
+      <w:r>
+        <w:t>of each year.</w:t>
       </w:r>
     </w:p>
     <w:p>
@@ -1260,13 +1218,12 @@
           <w:i/>
           <w:iCs/>
         </w:rPr>
-        <w:t>Qualifications to do Business</w:t>
-      </w:r>
-    </w:p>
-    <w:p>
-      <w:pPr>
-        <w:pStyle w:val="Resolution"/>
-        <w:jc w:val="both"/>
+        <w:t>Principal Executive Office</w:t>
+      </w:r>
+    </w:p>
+    <w:p>
+      <w:pPr>
+        <w:ind w:left="720" w:firstLine="0"/>
       </w:pPr>
       <w:r>
         <w:rPr>
@@ -1275,55 +1232,109 @@
         <w:t>RESOLVED</w:t>
       </w:r>
       <w:r>
-        <w:rPr>
-          <w:b/>
-          <w:bCs/>
-        </w:rPr>
         <w:t>:</w:t>
       </w:r>
       <w:r>
         <w:t xml:space="preserve"> </w:t>
       </w:r>
       <w:r>
-        <w:t>That the</w:t>
-      </w:r>
-      <w:r>
-        <w:t xml:space="preserve"> Service Provider </w:t>
-      </w:r>
-      <w:r>
-        <w:t xml:space="preserve">are authorized to take </w:t>
-      </w:r>
-      <w:proofErr w:type="gramStart"/>
-      <w:r>
-        <w:t>any and all</w:t>
-      </w:r>
-      <w:proofErr w:type="gramEnd"/>
-      <w:r>
-        <w:t xml:space="preserve"> actions that they deem necessary or appropriate to qualify the </w:t>
-      </w:r>
-      <w:r>
-        <w:t xml:space="preserve">DAO Entities </w:t>
-      </w:r>
-      <w:r>
-        <w:t>to do business as a foreign corporation in each state that the officers determine such qualification to be necessary or appropriate.</w:t>
+        <w:t xml:space="preserve">That the principal office of the </w:t>
+      </w:r>
+      <w:r>
+        <w:t>DAO Entities</w:t>
+      </w:r>
+      <w:r>
+        <w:t xml:space="preserve"> be established and maintained at </w:t>
+      </w:r>
+      <w:r>
+        <w:rPr>
+          <w:u w:val="single"/>
+        </w:rPr>
+        <w:t>601 Brickell Key Drive, Ste. 701, Miami, FL 33131</w:t>
+      </w:r>
+      <w:r>
+        <w:t>.</w:t>
       </w:r>
     </w:p>
     <w:p>
       <w:pPr>
         <w:keepNext/>
         <w:ind w:firstLine="0"/>
+        <w:rPr>
+          <w:i/>
+          <w:iCs/>
+        </w:rPr>
+      </w:pPr>
+      <w:r>
         <w:rPr>
           <w:b/>
           <w:i/>
           <w:iCs/>
         </w:rPr>
-      </w:pPr>
-      <w:r>
+        <w:t>Qualifications to do Business</w:t>
+      </w:r>
+    </w:p>
+    <w:p>
+      <w:pPr>
+        <w:pStyle w:val="Resolution"/>
+        <w:jc w:val="both"/>
+      </w:pPr>
+      <w:r>
+        <w:rPr>
+          <w:b/>
+        </w:rPr>
+        <w:t>RESOLVED</w:t>
+      </w:r>
+      <w:r>
+        <w:rPr>
+          <w:b/>
+          <w:bCs/>
+        </w:rPr>
+        <w:t>:</w:t>
+      </w:r>
+      <w:r>
+        <w:t xml:space="preserve"> </w:t>
+      </w:r>
+      <w:r>
+        <w:t>That the</w:t>
+      </w:r>
+      <w:r>
+        <w:t xml:space="preserve"> Service Provider </w:t>
+      </w:r>
+      <w:r>
+        <w:t xml:space="preserve">are authorized to take </w:t>
+      </w:r>
+      <w:proofErr w:type="gramStart"/>
+      <w:r>
+        <w:t>any and all</w:t>
+      </w:r>
+      <w:proofErr w:type="gramEnd"/>
+      <w:r>
+        <w:t xml:space="preserve"> actions that they deem necessary or appropriate to qualify the </w:t>
+      </w:r>
+      <w:r>
+        <w:t xml:space="preserve">DAO Entities </w:t>
+      </w:r>
+      <w:r>
+        <w:t>to do business as a foreign corporation in each state that the officers determine such qualification to be necessary or appropriate.</w:t>
+      </w:r>
+    </w:p>
+    <w:p>
+      <w:pPr>
+        <w:keepNext/>
+        <w:ind w:firstLine="0"/>
         <w:rPr>
           <w:b/>
           <w:i/>
           <w:iCs/>
         </w:rPr>
+      </w:pPr>
+      <w:r>
+        <w:rPr>
+          <w:b/>
+          <w:i/>
+          <w:iCs/>
+        </w:rPr>
         <w:t>Employer Tax Identification Number</w:t>
       </w:r>
     </w:p>
@@ -1521,6 +1532,7 @@
           <w:i/>
           <w:u w:val="none"/>
         </w:rPr>
+        <w:lastRenderedPageBreak/>
         <w:t>Omnibus Resolution</w:t>
       </w:r>
       <w:r>
@@ -1598,14 +1610,7 @@
         <w:rPr>
           <w:szCs w:val="24"/>
         </w:rPr>
-        <w:t xml:space="preserve"> to execute and deliver any and all such </w:t>
-      </w:r>
-      <w:r>
-        <w:rPr>
-          <w:szCs w:val="24"/>
-        </w:rPr>
-        <w:lastRenderedPageBreak/>
-        <w:t>further agreements, instruments, documents and certificates</w:t>
+        <w:t xml:space="preserve"> to execute and deliver any and all such further agreements, instruments, documents and certificates</w:t>
       </w:r>
       <w:r>
         <w:rPr>

</xml_diff>